<commit_message>
Atualização do exercício do MPU6050
</commit_message>
<xml_diff>
--- a/Exercicios/U3C1Tarefas/Tarefa_Pratica_IOT_4_JoseAdrianoFilho.docx
+++ b/Exercicios/U3C1Tarefas/Tarefa_Pratica_IOT_4_JoseAdrianoFilho.docx
@@ -144,8 +144,21 @@
         <w:t xml:space="preserve">.: </w:t>
       </w:r>
       <w:r>
-        <w:t>O código mostra um exemplo de utilização do sensor de luminosidade BH1750, o display oled, leitura de botão e o controle de posição com o micro servo NG90. Salientamos que o micro servo não tem posição fixa para o 0° e tem rotação de 360°, dificultando seu posicionamento de modo preciso. Para o projeto foi desenvolvido quatro bibliotecas que são: bh1750 para o sensor de luminosidade, flash para armazenamento na memória não volátil da BigDogLab</w:t>
+        <w:t xml:space="preserve">O código mostra um exemplo de utilização do sensor de luminosidade BH1750, o display </w:t>
       </w:r>
+      <w:proofErr w:type="spellStart"/>
+      <w:r>
+        <w:t>oled</w:t>
+      </w:r>
+      <w:proofErr w:type="spellEnd"/>
+      <w:r>
+        <w:t xml:space="preserve">, leitura de botão e o controle de posição com o micro servo NG90. Salientamos que o micro servo não tem posição fixa para o 0° e tem rotação de 360°, dificultando seu posicionamento de modo preciso. Para o projeto foi desenvolvido quatro bibliotecas que são: bh1750 para o sensor de luminosidade, flash para armazenamento na memória não volátil da </w:t>
+      </w:r>
+      <w:proofErr w:type="spellStart"/>
+      <w:r>
+        <w:t>BigDogLab</w:t>
+      </w:r>
+      <w:proofErr w:type="spellEnd"/>
       <w:r>
         <w:t xml:space="preserve"> do tempo para calibração</w:t>
       </w:r>
@@ -156,7 +169,15 @@
         <w:t xml:space="preserve">a biblioteca do </w:t>
       </w:r>
       <w:r>
-        <w:t>servo para controle efetivamente do servo e ssd1306 para controle do display oled.</w:t>
+        <w:t xml:space="preserve">servo para controle efetivamente do servo e ssd1306 para controle do display </w:t>
+      </w:r>
+      <w:proofErr w:type="spellStart"/>
+      <w:r>
+        <w:t>oled</w:t>
+      </w:r>
+      <w:proofErr w:type="spellEnd"/>
+      <w:r>
+        <w:t>.</w:t>
       </w:r>
     </w:p>
     <w:p>
@@ -168,9 +189,9 @@
           <w:noProof/>
         </w:rPr>
         <w:drawing>
-          <wp:inline distT="0" distB="0" distL="0" distR="0" wp14:anchorId="59A94BE7" wp14:editId="6EE1BEEA">
-            <wp:extent cx="4220870" cy="2631592"/>
-            <wp:effectExtent l="0" t="0" r="8255" b="0"/>
+          <wp:inline distT="0" distB="0" distL="0" distR="0" wp14:anchorId="59A94BE7" wp14:editId="5D6DCC18">
+            <wp:extent cx="4892665" cy="3050438"/>
+            <wp:effectExtent l="0" t="0" r="3810" b="0"/>
             <wp:docPr id="1040246788" name="Imagem 1"/>
             <wp:cNvGraphicFramePr>
               <a:graphicFrameLocks xmlns:a="http://schemas.openxmlformats.org/drawingml/2006/main" noChangeAspect="1"/>
@@ -191,7 +212,7 @@
                   <pic:spPr>
                     <a:xfrm>
                       <a:off x="0" y="0"/>
-                      <a:ext cx="4236876" cy="2641572"/>
+                      <a:ext cx="4922354" cy="3068948"/>
                     </a:xfrm>
                     <a:prstGeom prst="rect">
                       <a:avLst/>
@@ -266,7 +287,39 @@
         <w:jc w:val="both"/>
       </w:pPr>
       <w:r>
-        <w:t xml:space="preserve">Ao executar a main, inicialmente efetuamos as configurações das portas seriais uart/usb, i2c0 para controle do sensor de luminosidade, i2c1 para o display oled e o botão A para permitir a calibração onde o dado será armazenado na flash interna do microcontrolador RP2040. </w:t>
+        <w:t xml:space="preserve">Ao executar a </w:t>
+      </w:r>
+      <w:proofErr w:type="spellStart"/>
+      <w:r>
+        <w:t>main</w:t>
+      </w:r>
+      <w:proofErr w:type="spellEnd"/>
+      <w:r>
+        <w:t xml:space="preserve">, inicialmente efetuamos as configurações das portas seriais </w:t>
+      </w:r>
+      <w:proofErr w:type="spellStart"/>
+      <w:r>
+        <w:t>uart</w:t>
+      </w:r>
+      <w:proofErr w:type="spellEnd"/>
+      <w:r>
+        <w:t xml:space="preserve">/usb, i2c0 para controle do sensor de luminosidade, i2c1 para o display </w:t>
+      </w:r>
+      <w:proofErr w:type="spellStart"/>
+      <w:r>
+        <w:t>oled</w:t>
+      </w:r>
+      <w:proofErr w:type="spellEnd"/>
+      <w:r>
+        <w:t xml:space="preserve"> e o botão A para permitir a calibração onde o dado será armazenado </w:t>
+      </w:r>
+      <w:proofErr w:type="gramStart"/>
+      <w:r>
+        <w:t>na flash</w:t>
+      </w:r>
+      <w:proofErr w:type="gramEnd"/>
+      <w:r>
+        <w:t xml:space="preserve"> interna do microcontrolador RP2040. </w:t>
       </w:r>
       <w:r>
         <w:t>Este dado será</w:t>
@@ -325,7 +378,15 @@
         <w:jc w:val="both"/>
       </w:pPr>
       <w:r>
-        <w:t>Esta etapa do código será responsável por efetuar a calibração, deslocando o servo durante um período de tempo em milissegundos que será armazenado na flash para uso durante o loop infinito.</w:t>
+        <w:t xml:space="preserve">Esta etapa do código será responsável por efetuar a calibração, deslocando o servo durante um período de tempo em milissegundos que será armazenado </w:t>
+      </w:r>
+      <w:proofErr w:type="gramStart"/>
+      <w:r>
+        <w:t>na flash</w:t>
+      </w:r>
+      <w:proofErr w:type="gramEnd"/>
+      <w:r>
+        <w:t xml:space="preserve"> para uso durante o loop infinito.</w:t>
       </w:r>
     </w:p>
     <w:p>
@@ -381,9 +442,11 @@
       <w:r>
         <w:t xml:space="preserve">Por último temos o loop infinito onde executamos as tarefas pedidas no exercício: ler o sensor de luminosidade em lux, de posse deste dado posicionamos o servo de acordo com o valor lido: menor que 100 lux em uma posição simulando 0°, entre 101 e </w:t>
       </w:r>
+      <w:proofErr w:type="gramStart"/>
       <w:r>
         <w:t>200 lux</w:t>
       </w:r>
+      <w:proofErr w:type="gramEnd"/>
       <w:r>
         <w:t xml:space="preserve"> para uma posição simulando 90° e acima disso uma posição simulando 180°.</w:t>
       </w:r>
@@ -393,7 +456,15 @@
         <w:jc w:val="both"/>
       </w:pPr>
       <w:r>
-        <w:t>No loop infinito também enviamos via serial para o terminal, requisito do exercício, como mostramos as informações no oled da placa.</w:t>
+        <w:t xml:space="preserve">No loop infinito também enviamos via serial para o terminal, requisito do exercício, como mostramos as informações no </w:t>
+      </w:r>
+      <w:proofErr w:type="spellStart"/>
+      <w:r>
+        <w:t>oled</w:t>
+      </w:r>
+      <w:proofErr w:type="spellEnd"/>
+      <w:r>
+        <w:t xml:space="preserve"> da placa.</w:t>
       </w:r>
     </w:p>
     <w:p>
@@ -457,7 +528,23 @@
         <w:t xml:space="preserve"> Utilizamos duas bibliotecas: AHT10 e ssd1306</w:t>
       </w:r>
       <w:r>
-        <w:t xml:space="preserve">, que são responsáveis por abstrair o funcionamento do hardware do sensor e do display Oled utilizado na placa BitDogLab. </w:t>
+        <w:t xml:space="preserve">, que são responsáveis por abstrair o funcionamento do hardware do sensor e do display </w:t>
+      </w:r>
+      <w:proofErr w:type="spellStart"/>
+      <w:r>
+        <w:t>Oled</w:t>
+      </w:r>
+      <w:proofErr w:type="spellEnd"/>
+      <w:r>
+        <w:t xml:space="preserve"> utilizado na placa </w:t>
+      </w:r>
+      <w:proofErr w:type="spellStart"/>
+      <w:r>
+        <w:t>BitDogLab</w:t>
+      </w:r>
+      <w:proofErr w:type="spellEnd"/>
+      <w:r>
+        <w:t xml:space="preserve">. </w:t>
       </w:r>
     </w:p>
     <w:p>
@@ -470,8 +557,8 @@
         </w:rPr>
         <w:lastRenderedPageBreak/>
         <w:drawing>
-          <wp:inline distT="0" distB="0" distL="0" distR="0" wp14:anchorId="2D8620A5" wp14:editId="023E3E4C">
-            <wp:extent cx="2824567" cy="1582674"/>
+          <wp:inline distT="0" distB="0" distL="0" distR="0" wp14:anchorId="2D8620A5" wp14:editId="7EFB6289">
+            <wp:extent cx="4595464" cy="2574950"/>
             <wp:effectExtent l="0" t="0" r="0" b="0"/>
             <wp:docPr id="376612318" name="Imagem 1"/>
             <wp:cNvGraphicFramePr>
@@ -493,7 +580,7 @@
                   <pic:spPr>
                     <a:xfrm>
                       <a:off x="0" y="0"/>
-                      <a:ext cx="2861234" cy="1603219"/>
+                      <a:ext cx="4685388" cy="2625336"/>
                     </a:xfrm>
                     <a:prstGeom prst="rect">
                       <a:avLst/>
@@ -523,8 +610,8 @@
           <w:noProof/>
         </w:rPr>
         <w:drawing>
-          <wp:inline distT="0" distB="0" distL="0" distR="0" wp14:anchorId="20CA0381" wp14:editId="6150F67E">
-            <wp:extent cx="2238664" cy="2632481"/>
+          <wp:inline distT="0" distB="0" distL="0" distR="0" wp14:anchorId="20CA0381" wp14:editId="39B23A27">
+            <wp:extent cx="3489351" cy="4103184"/>
             <wp:effectExtent l="0" t="0" r="0" b="0"/>
             <wp:docPr id="1732348318" name="Imagem 1"/>
             <wp:cNvGraphicFramePr>
@@ -546,7 +633,7 @@
                   <pic:spPr>
                     <a:xfrm>
                       <a:off x="0" y="0"/>
-                      <a:ext cx="2261920" cy="2659828"/>
+                      <a:ext cx="3541894" cy="4164970"/>
                     </a:xfrm>
                     <a:prstGeom prst="rect">
                       <a:avLst/>
@@ -564,7 +651,23 @@
         <w:jc w:val="both"/>
       </w:pPr>
       <w:r>
-        <w:t>No main executamos todas as inicializações necessárias como a i2c0 para a leitura do sensor AHT10, a i2c1 para o oled. Inicializamos também a comunicação com o sensor afim de verificar a sua presença.</w:t>
+        <w:t xml:space="preserve">No </w:t>
+      </w:r>
+      <w:proofErr w:type="spellStart"/>
+      <w:r>
+        <w:t>main</w:t>
+      </w:r>
+      <w:proofErr w:type="spellEnd"/>
+      <w:r>
+        <w:t xml:space="preserve"> executamos todas as inicializações necessárias como a i2c0 para a leitura do sensor AHT10, a i2c1 para o </w:t>
+      </w:r>
+      <w:proofErr w:type="spellStart"/>
+      <w:r>
+        <w:t>oled</w:t>
+      </w:r>
+      <w:proofErr w:type="spellEnd"/>
+      <w:r>
+        <w:t>. Inicializamos também a comunicação com o sensor afim de verificar a sua presença.</w:t>
       </w:r>
     </w:p>
     <w:p>
@@ -575,10 +678,11 @@
         <w:rPr>
           <w:noProof/>
         </w:rPr>
+        <w:lastRenderedPageBreak/>
         <w:drawing>
-          <wp:inline distT="0" distB="0" distL="0" distR="0" wp14:anchorId="1841595D" wp14:editId="7296F5A5">
-            <wp:extent cx="2099463" cy="2625810"/>
-            <wp:effectExtent l="0" t="0" r="0" b="3175"/>
+          <wp:inline distT="0" distB="0" distL="0" distR="0" wp14:anchorId="1841595D" wp14:editId="0E37FB0A">
+            <wp:extent cx="3145536" cy="3934138"/>
+            <wp:effectExtent l="0" t="0" r="0" b="0"/>
             <wp:docPr id="1555396269" name="Imagem 1"/>
             <wp:cNvGraphicFramePr>
               <a:graphicFrameLocks xmlns:a="http://schemas.openxmlformats.org/drawingml/2006/main" noChangeAspect="1"/>
@@ -599,7 +703,7 @@
                   <pic:spPr>
                     <a:xfrm>
                       <a:off x="0" y="0"/>
-                      <a:ext cx="2126357" cy="2659446"/>
+                      <a:ext cx="3196222" cy="3997531"/>
                     </a:xfrm>
                     <a:prstGeom prst="rect">
                       <a:avLst/>
@@ -617,8 +721,15 @@
         <w:jc w:val="both"/>
       </w:pPr>
       <w:r>
-        <w:lastRenderedPageBreak/>
-        <w:t>No loop infinito fazemos a leitura do sensor, indicando erro se houver, enviamos para a serial. Outro requisito satisfeito neste início do loop é o de testar se a umidade está acima dos 70% ou se a temperatura está abaixo de 20°, enviando uma alerta no display oled.</w:t>
+        <w:t xml:space="preserve">No loop infinito fazemos a leitura do sensor, indicando erro se houver, enviamos para a serial. Outro requisito satisfeito neste início do loop é o de testar se a umidade está acima dos 70% ou se a temperatura está abaixo de 20°, enviando uma alerta no display </w:t>
+      </w:r>
+      <w:proofErr w:type="spellStart"/>
+      <w:r>
+        <w:t>oled</w:t>
+      </w:r>
+      <w:proofErr w:type="spellEnd"/>
+      <w:r>
+        <w:t>.</w:t>
       </w:r>
     </w:p>
     <w:p>
@@ -671,7 +782,15 @@
         <w:jc w:val="both"/>
       </w:pPr>
       <w:r>
-        <w:t>Fechamos o loop infinito com a apresentação dos dados no display oled. As atualizações ocorrem a cada 1s.</w:t>
+        <w:t xml:space="preserve">Fechamos o loop infinito com a apresentação dos dados no display </w:t>
+      </w:r>
+      <w:proofErr w:type="spellStart"/>
+      <w:r>
+        <w:t>oled</w:t>
+      </w:r>
+      <w:proofErr w:type="spellEnd"/>
+      <w:r>
+        <w:t>. As atualizações ocorrem a cada 1s.</w:t>
       </w:r>
       <w:r>
         <w:t xml:space="preserve"> Abaixo as funções de leitura para i2c.</w:t>
@@ -727,6 +846,7 @@
         <w:jc w:val="both"/>
       </w:pPr>
       <w:r>
+        <w:lastRenderedPageBreak/>
         <w:t>3. GPS e Display de Localização: configurar o módulo GY-NEO6MV2 (GPS) para coletar dados de localização e exibi-los na tela LCD 320x240, conectada ao RP2040. A programação deve mostrar, em tempo real, as coordenadas de latitude e longitude na tela, possibilitando o monitoramento da posição. Como desafio extra, programe o sistema para registrar os dados de localização em um cartão SD conectado ao sistema via SPI IDC, permitindo a criação de um histórico de coordenadas armazenado para consultas posteriores.</w:t>
       </w:r>
     </w:p>
@@ -748,11 +868,7 @@
         <w:jc w:val="both"/>
       </w:pPr>
       <w:r>
-        <w:t xml:space="preserve">4. Controle e Monitoramento de Movimento com MPU6050: configurar o sensor MPU6050 para captar dados de movimento, como aceleração e rotação, e exibir as leituras de inclinação no monitor serial. Além disso, programe o RP2040 para ajustar a posição de um Servo Motor 9G SG90 em função do ângulo de inclinação detectado, promovendo um controle dinâmico de movimento em resposta à orientação do sensor. No desafio extra, você deverá adicionar um alerta visual na tela LCD 320x240 que </w:t>
-      </w:r>
-      <w:r>
-        <w:lastRenderedPageBreak/>
-        <w:t>indique quando o sistema ultrapassa um determinado ângulo de inclinação, criando um sistema de monitoramento visual das mudanças de posição.</w:t>
+        <w:t>4. Controle e Monitoramento de Movimento com MPU6050: configurar o sensor MPU6050 para captar dados de movimento, como aceleração e rotação, e exibir as leituras de inclinação no monitor serial. Além disso, programe o RP2040 para ajustar a posição de um Servo Motor 9G SG90 em função do ângulo de inclinação detectado, promovendo um controle dinâmico de movimento em resposta à orientação do sensor. No desafio extra, você deverá adicionar um alerta visual na tela LCD 320x240 que indique quando o sistema ultrapassa um determinado ângulo de inclinação, criando um sistema de monitoramento visual das mudanças de posição.</w:t>
       </w:r>
     </w:p>
     <w:p>
@@ -805,10 +921,10 @@
       </w:pPr>
       <w:r>
         <w:drawing>
-          <wp:inline distT="0" distB="0" distL="0" distR="0" wp14:anchorId="4A044324" wp14:editId="2CB5A1D4">
-            <wp:extent cx="4008729" cy="1338285"/>
-            <wp:effectExtent l="0" t="0" r="0" b="0"/>
-            <wp:docPr id="1417328218" name="Imagem 1"/>
+          <wp:inline distT="0" distB="0" distL="0" distR="0" wp14:anchorId="232D794A" wp14:editId="1CB6C43C">
+            <wp:extent cx="3343046" cy="753208"/>
+            <wp:effectExtent l="0" t="0" r="0" b="8890"/>
+            <wp:docPr id="1992959079" name="Imagem 1"/>
             <wp:cNvGraphicFramePr>
               <a:graphicFrameLocks xmlns:a="http://schemas.openxmlformats.org/drawingml/2006/main" noChangeAspect="1"/>
             </wp:cNvGraphicFramePr>
@@ -816,7 +932,7 @@
               <a:graphicData uri="http://schemas.openxmlformats.org/drawingml/2006/picture">
                 <pic:pic xmlns:pic="http://schemas.openxmlformats.org/drawingml/2006/picture">
                   <pic:nvPicPr>
-                    <pic:cNvPr id="1417328218" name=""/>
+                    <pic:cNvPr id="1992959079" name=""/>
                     <pic:cNvPicPr/>
                   </pic:nvPicPr>
                   <pic:blipFill>
@@ -828,7 +944,7 @@
                   <pic:spPr>
                     <a:xfrm>
                       <a:off x="0" y="0"/>
-                      <a:ext cx="4043377" cy="1349852"/>
+                      <a:ext cx="3399963" cy="766032"/>
                     </a:xfrm>
                     <a:prstGeom prst="rect">
                       <a:avLst/>
@@ -855,10 +971,10 @@
       </w:pPr>
       <w:r>
         <w:drawing>
-          <wp:inline distT="0" distB="0" distL="0" distR="0" wp14:anchorId="5F46BA07" wp14:editId="1E86FF32">
-            <wp:extent cx="4074567" cy="1012413"/>
-            <wp:effectExtent l="0" t="0" r="2540" b="0"/>
-            <wp:docPr id="1105651962" name="Imagem 1"/>
+          <wp:inline distT="0" distB="0" distL="0" distR="0" wp14:anchorId="45FE0351" wp14:editId="220EBB43">
+            <wp:extent cx="3423513" cy="1185185"/>
+            <wp:effectExtent l="0" t="0" r="5715" b="0"/>
+            <wp:docPr id="375181152" name="Imagem 1"/>
             <wp:cNvGraphicFramePr>
               <a:graphicFrameLocks xmlns:a="http://schemas.openxmlformats.org/drawingml/2006/main" noChangeAspect="1"/>
             </wp:cNvGraphicFramePr>
@@ -866,7 +982,7 @@
               <a:graphicData uri="http://schemas.openxmlformats.org/drawingml/2006/picture">
                 <pic:pic xmlns:pic="http://schemas.openxmlformats.org/drawingml/2006/picture">
                   <pic:nvPicPr>
-                    <pic:cNvPr id="1105651962" name=""/>
+                    <pic:cNvPr id="375181152" name=""/>
                     <pic:cNvPicPr/>
                   </pic:nvPicPr>
                   <pic:blipFill>
@@ -878,7 +994,71 @@
                   <pic:spPr>
                     <a:xfrm>
                       <a:off x="0" y="0"/>
-                      <a:ext cx="4130542" cy="1026321"/>
+                      <a:ext cx="3452174" cy="1195107"/>
+                    </a:xfrm>
+                    <a:prstGeom prst="rect">
+                      <a:avLst/>
+                    </a:prstGeom>
+                  </pic:spPr>
+                </pic:pic>
+              </a:graphicData>
+            </a:graphic>
+          </wp:inline>
+        </w:drawing>
+      </w:r>
+    </w:p>
+    <w:p>
+      <w:pPr>
+        <w:jc w:val="both"/>
+      </w:pPr>
+      <w:proofErr w:type="spellStart"/>
+      <w:r>
+        <w:t>Gpios</w:t>
+      </w:r>
+      <w:proofErr w:type="spellEnd"/>
+      <w:r>
+        <w:t xml:space="preserve"> utilizados para acesso ao </w:t>
+      </w:r>
+      <w:proofErr w:type="spellStart"/>
+      <w:r>
+        <w:t>Oled</w:t>
+      </w:r>
+      <w:proofErr w:type="spellEnd"/>
+      <w:r>
+        <w:t>, ao botão de calibragem e o acionamento do servo.</w:t>
+      </w:r>
+    </w:p>
+    <w:p>
+      <w:pPr>
+        <w:jc w:val="center"/>
+      </w:pPr>
+      <w:r>
+        <w:lastRenderedPageBreak/>
+        <w:drawing>
+          <wp:inline distT="0" distB="0" distL="0" distR="0" wp14:anchorId="1FE3EFB1" wp14:editId="19825711">
+            <wp:extent cx="3467405" cy="4551173"/>
+            <wp:effectExtent l="0" t="0" r="0" b="1905"/>
+            <wp:docPr id="1159188737" name="Imagem 1"/>
+            <wp:cNvGraphicFramePr>
+              <a:graphicFrameLocks xmlns:a="http://schemas.openxmlformats.org/drawingml/2006/main" noChangeAspect="1"/>
+            </wp:cNvGraphicFramePr>
+            <a:graphic xmlns:a="http://schemas.openxmlformats.org/drawingml/2006/main">
+              <a:graphicData uri="http://schemas.openxmlformats.org/drawingml/2006/picture">
+                <pic:pic xmlns:pic="http://schemas.openxmlformats.org/drawingml/2006/picture">
+                  <pic:nvPicPr>
+                    <pic:cNvPr id="1159188737" name=""/>
+                    <pic:cNvPicPr/>
+                  </pic:nvPicPr>
+                  <pic:blipFill>
+                    <a:blip r:embed="rId21"/>
+                    <a:stretch>
+                      <a:fillRect/>
+                    </a:stretch>
+                  </pic:blipFill>
+                  <pic:spPr>
+                    <a:xfrm>
+                      <a:off x="0" y="0"/>
+                      <a:ext cx="3508030" cy="4604495"/>
                     </a:xfrm>
                     <a:prstGeom prst="rect">
                       <a:avLst/>
@@ -896,7 +1076,31 @@
         <w:jc w:val="both"/>
       </w:pPr>
       <w:r>
-        <w:t>Gpios utilizados para acesso ao Oled, ao botão de calibragem e o acionamento do servo.</w:t>
+        <w:t xml:space="preserve">Ao iniciar o programa pela função principal </w:t>
+      </w:r>
+      <w:proofErr w:type="spellStart"/>
+      <w:r>
+        <w:t>main</w:t>
+      </w:r>
+      <w:proofErr w:type="spellEnd"/>
+      <w:r>
+        <w:t xml:space="preserve">, temos que fazer as configurações necessárias: botão, </w:t>
+      </w:r>
+      <w:proofErr w:type="spellStart"/>
+      <w:r>
+        <w:t>gpio</w:t>
+      </w:r>
+      <w:proofErr w:type="spellEnd"/>
+      <w:r>
+        <w:t xml:space="preserve"> do servo, sensor MPU6050 e o display </w:t>
+      </w:r>
+      <w:proofErr w:type="spellStart"/>
+      <w:r>
+        <w:t>Oled</w:t>
+      </w:r>
+      <w:proofErr w:type="spellEnd"/>
+      <w:r>
+        <w:t>, bem como criar a tela inicial.</w:t>
       </w:r>
     </w:p>
     <w:p>
@@ -905,10 +1109,10 @@
       </w:pPr>
       <w:r>
         <w:drawing>
-          <wp:inline distT="0" distB="0" distL="0" distR="0" wp14:anchorId="6C8938CF" wp14:editId="57C52A41">
-            <wp:extent cx="2875226" cy="2942509"/>
-            <wp:effectExtent l="0" t="0" r="1905" b="0"/>
-            <wp:docPr id="1631091754" name="Imagem 1"/>
+          <wp:inline distT="0" distB="0" distL="0" distR="0" wp14:anchorId="04A14470" wp14:editId="4ABF1864">
+            <wp:extent cx="3548773" cy="3533750"/>
+            <wp:effectExtent l="0" t="0" r="0" b="0"/>
+            <wp:docPr id="1707557125" name="Imagem 1"/>
             <wp:cNvGraphicFramePr>
               <a:graphicFrameLocks xmlns:a="http://schemas.openxmlformats.org/drawingml/2006/main" noChangeAspect="1"/>
             </wp:cNvGraphicFramePr>
@@ -916,11 +1120,11 @@
               <a:graphicData uri="http://schemas.openxmlformats.org/drawingml/2006/picture">
                 <pic:pic xmlns:pic="http://schemas.openxmlformats.org/drawingml/2006/picture">
                   <pic:nvPicPr>
-                    <pic:cNvPr id="1631091754" name=""/>
+                    <pic:cNvPr id="1707557125" name=""/>
                     <pic:cNvPicPr/>
                   </pic:nvPicPr>
                   <pic:blipFill>
-                    <a:blip r:embed="rId21"/>
+                    <a:blip r:embed="rId22"/>
                     <a:stretch>
                       <a:fillRect/>
                     </a:stretch>
@@ -928,7 +1132,7 @@
                   <pic:spPr>
                     <a:xfrm>
                       <a:off x="0" y="0"/>
-                      <a:ext cx="2887542" cy="2955114"/>
+                      <a:ext cx="3559289" cy="3544222"/>
                     </a:xfrm>
                     <a:prstGeom prst="rect">
                       <a:avLst/>
@@ -947,56 +1151,6 @@
       </w:pPr>
       <w:r>
         <w:lastRenderedPageBreak/>
-        <w:t>Ao iniciar o programa pela função principal main, temos que fazer as configurações necessárias: botão, gpio do servo, sensor MPU6050 e o display Oled, bem como criar a tela inicial.</w:t>
-      </w:r>
-    </w:p>
-    <w:p>
-      <w:pPr>
-        <w:jc w:val="center"/>
-      </w:pPr>
-      <w:r>
-        <w:drawing>
-          <wp:inline distT="0" distB="0" distL="0" distR="0" wp14:anchorId="7FAF97B5" wp14:editId="34087E40">
-            <wp:extent cx="3502203" cy="3130321"/>
-            <wp:effectExtent l="0" t="0" r="3175" b="0"/>
-            <wp:docPr id="586106939" name="Imagem 1"/>
-            <wp:cNvGraphicFramePr>
-              <a:graphicFrameLocks xmlns:a="http://schemas.openxmlformats.org/drawingml/2006/main" noChangeAspect="1"/>
-            </wp:cNvGraphicFramePr>
-            <a:graphic xmlns:a="http://schemas.openxmlformats.org/drawingml/2006/main">
-              <a:graphicData uri="http://schemas.openxmlformats.org/drawingml/2006/picture">
-                <pic:pic xmlns:pic="http://schemas.openxmlformats.org/drawingml/2006/picture">
-                  <pic:nvPicPr>
-                    <pic:cNvPr id="586106939" name=""/>
-                    <pic:cNvPicPr/>
-                  </pic:nvPicPr>
-                  <pic:blipFill>
-                    <a:blip r:embed="rId22"/>
-                    <a:stretch>
-                      <a:fillRect/>
-                    </a:stretch>
-                  </pic:blipFill>
-                  <pic:spPr>
-                    <a:xfrm>
-                      <a:off x="0" y="0"/>
-                      <a:ext cx="3519747" cy="3146002"/>
-                    </a:xfrm>
-                    <a:prstGeom prst="rect">
-                      <a:avLst/>
-                    </a:prstGeom>
-                  </pic:spPr>
-                </pic:pic>
-              </a:graphicData>
-            </a:graphic>
-          </wp:inline>
-        </w:drawing>
-      </w:r>
-    </w:p>
-    <w:p>
-      <w:pPr>
-        <w:jc w:val="both"/>
-      </w:pPr>
-      <w:r>
         <w:t>Nesta parte do programa podemos fazer a calibração necessária para tentar controlar melhor o servo.</w:t>
       </w:r>
     </w:p>
@@ -1006,10 +1160,10 @@
       </w:pPr>
       <w:r>
         <w:drawing>
-          <wp:inline distT="0" distB="0" distL="0" distR="0" wp14:anchorId="6CE326A4" wp14:editId="76E447CF">
-            <wp:extent cx="3591251" cy="2854757"/>
-            <wp:effectExtent l="0" t="0" r="0" b="3175"/>
-            <wp:docPr id="1748668956" name="Imagem 1"/>
+          <wp:inline distT="0" distB="0" distL="0" distR="0" wp14:anchorId="5C26554A" wp14:editId="54F4F6EE">
+            <wp:extent cx="4147062" cy="3099080"/>
+            <wp:effectExtent l="0" t="0" r="6350" b="6350"/>
+            <wp:docPr id="722727558" name="Imagem 1"/>
             <wp:cNvGraphicFramePr>
               <a:graphicFrameLocks xmlns:a="http://schemas.openxmlformats.org/drawingml/2006/main" noChangeAspect="1"/>
             </wp:cNvGraphicFramePr>
@@ -1017,7 +1171,7 @@
               <a:graphicData uri="http://schemas.openxmlformats.org/drawingml/2006/picture">
                 <pic:pic xmlns:pic="http://schemas.openxmlformats.org/drawingml/2006/picture">
                   <pic:nvPicPr>
-                    <pic:cNvPr id="1748668956" name=""/>
+                    <pic:cNvPr id="722727558" name=""/>
                     <pic:cNvPicPr/>
                   </pic:nvPicPr>
                   <pic:blipFill>
@@ -1029,7 +1183,7 @@
                   <pic:spPr>
                     <a:xfrm>
                       <a:off x="0" y="0"/>
-                      <a:ext cx="3606816" cy="2867130"/>
+                      <a:ext cx="4150527" cy="3101670"/>
                     </a:xfrm>
                     <a:prstGeom prst="rect">
                       <a:avLst/>
@@ -1061,6 +1215,48 @@
     </w:p>
     <w:p>
       <w:pPr>
+        <w:jc w:val="center"/>
+      </w:pPr>
+      <w:r>
+        <w:drawing>
+          <wp:inline distT="0" distB="0" distL="0" distR="0" wp14:anchorId="114ABBA5" wp14:editId="5692BB23">
+            <wp:extent cx="4252226" cy="3389681"/>
+            <wp:effectExtent l="0" t="0" r="0" b="1270"/>
+            <wp:docPr id="750989172" name="Imagem 1"/>
+            <wp:cNvGraphicFramePr>
+              <a:graphicFrameLocks xmlns:a="http://schemas.openxmlformats.org/drawingml/2006/main" noChangeAspect="1"/>
+            </wp:cNvGraphicFramePr>
+            <a:graphic xmlns:a="http://schemas.openxmlformats.org/drawingml/2006/main">
+              <a:graphicData uri="http://schemas.openxmlformats.org/drawingml/2006/picture">
+                <pic:pic xmlns:pic="http://schemas.openxmlformats.org/drawingml/2006/picture">
+                  <pic:nvPicPr>
+                    <pic:cNvPr id="750989172" name=""/>
+                    <pic:cNvPicPr/>
+                  </pic:nvPicPr>
+                  <pic:blipFill>
+                    <a:blip r:embed="rId24"/>
+                    <a:stretch>
+                      <a:fillRect/>
+                    </a:stretch>
+                  </pic:blipFill>
+                  <pic:spPr>
+                    <a:xfrm>
+                      <a:off x="0" y="0"/>
+                      <a:ext cx="4295805" cy="3424420"/>
+                    </a:xfrm>
+                    <a:prstGeom prst="rect">
+                      <a:avLst/>
+                    </a:prstGeom>
+                  </pic:spPr>
+                </pic:pic>
+              </a:graphicData>
+            </a:graphic>
+          </wp:inline>
+        </w:drawing>
+      </w:r>
+    </w:p>
+    <w:p>
+      <w:pPr>
         <w:jc w:val="both"/>
       </w:pPr>
       <w:r>
@@ -1082,7 +1278,6 @@
           <w:b/>
           <w:bCs/>
         </w:rPr>
-        <w:lastRenderedPageBreak/>
         <w:t>5.</w:t>
       </w:r>
       <w:r>
@@ -1096,7 +1291,43 @@
         <w:t>Questão desafio</w:t>
       </w:r>
       <w:r>
-        <w:t>) - Comunicação LoRa e Alerta de Proximidade: configure o sensor de proximidade VI530X em conjunto com o módulo LoRa 915MHz para detectar a presença de objetos próximos e enviar alertas por meio de comunicação LoRa. A programação no RP2040 deve ativar o envio de um alerta ao detectar a presença de um objeto a menos de 10 cm, transmitindo a informação por LoRa. Como desafio adicional, simule a recepção do alerta em outro dispositivo e registre todas as ocorrências de proximidade em um cartão SD, criando um registro histórico de detecções de proximidade para análise futura.</w:t>
+        <w:t xml:space="preserve">) - Comunicação </w:t>
+      </w:r>
+      <w:proofErr w:type="spellStart"/>
+      <w:r>
+        <w:t>LoRa</w:t>
+      </w:r>
+      <w:proofErr w:type="spellEnd"/>
+      <w:r>
+        <w:t xml:space="preserve"> e Alerta de Proximidade: configure o sensor de proximidade VI530X em conjunto com o módulo </w:t>
+      </w:r>
+      <w:proofErr w:type="spellStart"/>
+      <w:r>
+        <w:t>LoRa</w:t>
+      </w:r>
+      <w:proofErr w:type="spellEnd"/>
+      <w:r>
+        <w:t xml:space="preserve"> 915MHz para detectar a presença de objetos </w:t>
+      </w:r>
+      <w:r>
+        <w:lastRenderedPageBreak/>
+        <w:t xml:space="preserve">próximos e enviar alertas por meio de comunicação </w:t>
+      </w:r>
+      <w:proofErr w:type="spellStart"/>
+      <w:r>
+        <w:t>LoRa</w:t>
+      </w:r>
+      <w:proofErr w:type="spellEnd"/>
+      <w:r>
+        <w:t xml:space="preserve">. A programação no RP2040 deve ativar o envio de um alerta ao detectar a presença de um objeto a menos de 10 cm, transmitindo a informação por </w:t>
+      </w:r>
+      <w:proofErr w:type="spellStart"/>
+      <w:r>
+        <w:t>LoRa</w:t>
+      </w:r>
+      <w:proofErr w:type="spellEnd"/>
+      <w:r>
+        <w:t>. Como desafio adicional, simule a recepção do alerta em outro dispositivo e registre todas as ocorrências de proximidade em um cartão SD, criando um registro histórico de detecções de proximidade para análise futura.</w:t>
       </w:r>
     </w:p>
     <w:p>
@@ -1110,7 +1341,7 @@
       <w:r>
         <w:t xml:space="preserve">Link: </w:t>
       </w:r>
-      <w:hyperlink r:id="rId24" w:history="1">
+      <w:hyperlink r:id="rId25" w:history="1">
         <w:r>
           <w:rPr>
             <w:rStyle w:val="Hyperlink"/>
@@ -1138,7 +1369,15 @@
         <w:t>R.:</w:t>
       </w:r>
       <w:r>
-        <w:t xml:space="preserve"> Esta questão não foi desenvolvida pela razão de não termos recebido os materiais necessários como o módulo LoRa de 915 MHz.</w:t>
+        <w:t xml:space="preserve"> Esta questão não foi desenvolvida pela razão de não termos recebido os materiais necessários como o módulo </w:t>
+      </w:r>
+      <w:proofErr w:type="spellStart"/>
+      <w:r>
+        <w:t>LoRa</w:t>
+      </w:r>
+      <w:proofErr w:type="spellEnd"/>
+      <w:r>
+        <w:t xml:space="preserve"> de 915 MHz.</w:t>
       </w:r>
       <w:r>
         <w:t xml:space="preserve"> </w:t>
@@ -1159,7 +1398,7 @@
     </w:p>
     <w:sectPr>
       <w:pgSz w:w="11906" w:h="16838"/>
-      <w:pgMar w:top="1417" w:right="1701" w:bottom="1417" w:left="1701" w:header="708" w:footer="708" w:gutter="0"/>
+      <w:pgMar w:top="1418" w:right="1134" w:bottom="1418" w:left="1134" w:header="709" w:footer="709" w:gutter="0"/>
       <w:cols w:space="708"/>
     </w:sectPr>
   </w:body>

</xml_diff>